<commit_message>
I updated the milestone document.
</commit_message>
<xml_diff>
--- a/Milestone_1.docx
+++ b/Milestone_1.docx
@@ -112,6 +112,7 @@
                 <w:szCs w:val="24"/>
               </w:rPr>
             </w:pPr>
+            <w:proofErr w:type="spellStart"/>
             <w:r>
               <w:rPr>
                 <w:rFonts w:ascii="Times New Roman" w:hAnsi="Times New Roman" w:cs="Times New Roman"/>
@@ -119,7 +120,17 @@
                 <w:sz w:val="24"/>
                 <w:szCs w:val="24"/>
               </w:rPr>
-              <w:t>Golisano College of Computing and Information Sciences</w:t>
+              <w:t>Golisano</w:t>
+            </w:r>
+            <w:proofErr w:type="spellEnd"/>
+            <w:r>
+              <w:rPr>
+                <w:rFonts w:ascii="Times New Roman" w:hAnsi="Times New Roman" w:cs="Times New Roman"/>
+                <w:b/>
+                <w:sz w:val="24"/>
+                <w:szCs w:val="24"/>
+              </w:rPr>
+              <w:t xml:space="preserve"> College of Computing and Information Sciences</w:t>
             </w:r>
           </w:p>
           <w:p>
@@ -167,7 +178,27 @@
                 <w:sz w:val="24"/>
                 <w:szCs w:val="24"/>
               </w:rPr>
-              <w:t>2145 Golisano Hall – (585) 475-7680</w:t>
+              <w:t xml:space="preserve">2145 </w:t>
+            </w:r>
+            <w:proofErr w:type="spellStart"/>
+            <w:r>
+              <w:rPr>
+                <w:rFonts w:ascii="Times New Roman" w:hAnsi="Times New Roman" w:cs="Times New Roman"/>
+                <w:b/>
+                <w:sz w:val="24"/>
+                <w:szCs w:val="24"/>
+              </w:rPr>
+              <w:t>Golisano</w:t>
+            </w:r>
+            <w:proofErr w:type="spellEnd"/>
+            <w:r>
+              <w:rPr>
+                <w:rFonts w:ascii="Times New Roman" w:hAnsi="Times New Roman" w:cs="Times New Roman"/>
+                <w:b/>
+                <w:sz w:val="24"/>
+                <w:szCs w:val="24"/>
+              </w:rPr>
+              <w:t xml:space="preserve"> Hall – (585) 475-7680</w:t>
             </w:r>
           </w:p>
         </w:tc>
@@ -460,340 +491,513 @@
         </w:rPr>
         <w:t xml:space="preserve"> </w:t>
       </w:r>
+      <w:r>
+        <w:rPr>
+          <w:b/>
+          <w:u w:val="single"/>
+        </w:rPr>
+        <w:t>(11:59pm)</w:t>
+      </w:r>
+    </w:p>
+    <w:p>
+      <w:pPr>
+        <w:rPr>
+          <w:b/>
+        </w:rPr>
+      </w:pPr>
+      <w:r>
+        <w:rPr>
+          <w:b/>
+          <w:color w:val="FF0000"/>
+          <w:u w:val="single"/>
+        </w:rPr>
+        <w:t>Project:</w:t>
+      </w:r>
+      <w:r>
+        <w:rPr>
+          <w:b/>
+          <w:color w:val="FF0000"/>
+        </w:rPr>
+        <w:t xml:space="preserve"> </w:t>
+      </w:r>
+      <w:r>
+        <w:rPr>
+          <w:b/>
+          <w:color w:val="FF0000"/>
+        </w:rPr>
+        <w:t xml:space="preserve"> </w:t>
+      </w:r>
+      <w:r>
+        <w:rPr>
+          <w:b/>
+        </w:rPr>
+        <w:t>Collision Simulator</w:t>
+      </w:r>
+    </w:p>
+    <w:p>
+      <w:pPr>
+        <w:rPr>
+          <w:b/>
+        </w:rPr>
+      </w:pPr>
+      <w:r>
+        <w:rPr>
+          <w:b/>
+          <w:color w:val="FF0000"/>
+          <w:u w:val="single"/>
+        </w:rPr>
+        <w:t>Team</w:t>
+      </w:r>
+      <w:r>
+        <w:rPr>
+          <w:b/>
+          <w:color w:val="FF0000"/>
+          <w:u w:val="single"/>
+        </w:rPr>
+        <w:t>:</w:t>
+      </w:r>
+      <w:r>
+        <w:rPr>
+          <w:b/>
+          <w:color w:val="FF0000"/>
+        </w:rPr>
+        <w:t xml:space="preserve"> </w:t>
+      </w:r>
+      <w:r>
+        <w:rPr>
+          <w:b/>
+        </w:rPr>
+        <w:t>[</w:t>
+      </w:r>
+      <w:r>
+        <w:rPr>
+          <w:b/>
+        </w:rPr>
+        <w:t>TEAM_NAME</w:t>
+      </w:r>
+      <w:r>
+        <w:rPr>
+          <w:b/>
+        </w:rPr>
+        <w:t>]</w:t>
+      </w:r>
+    </w:p>
+    <w:p>
+      <w:pPr>
+        <w:rPr>
+          <w:b/>
+        </w:rPr>
+      </w:pPr>
+      <w:r>
+        <w:rPr>
+          <w:b/>
+          <w:color w:val="FF0000"/>
+          <w:u w:val="single"/>
+        </w:rPr>
+        <w:t>Repository Address:</w:t>
+      </w:r>
+      <w:r>
+        <w:rPr>
+          <w:b/>
+        </w:rPr>
+        <w:t xml:space="preserve"> </w:t>
+      </w:r>
+      <w:r>
+        <w:rPr>
+          <w:b/>
+        </w:rPr>
+        <w:t>https://github.com/cbrown3/DSA2-Project</w:t>
+      </w:r>
+    </w:p>
+    <w:p>
+      <w:pPr>
+        <w:rPr>
+          <w:b/>
+          <w:color w:val="FF0000"/>
+          <w:u w:val="single"/>
+        </w:rPr>
+      </w:pPr>
+      <w:r>
+        <w:rPr>
+          <w:b/>
+          <w:color w:val="FF0000"/>
+          <w:u w:val="single"/>
+        </w:rPr>
+        <w:t>Members:</w:t>
+      </w:r>
+      <w:r>
+        <w:rPr>
+          <w:b/>
+          <w:color w:val="FF0000"/>
+          <w:u w:val="single"/>
+        </w:rPr>
+        <w:t xml:space="preserve"> (Last names </w:t>
+      </w:r>
+      <w:r>
+        <w:rPr>
+          <w:b/>
+          <w:color w:val="FF0000"/>
+          <w:u w:val="single"/>
+        </w:rPr>
+        <w:t>SORTED</w:t>
+      </w:r>
+      <w:r>
+        <w:rPr>
+          <w:b/>
+          <w:color w:val="FF0000"/>
+          <w:u w:val="single"/>
+        </w:rPr>
+        <w:t xml:space="preserve"> in alphabetical order)</w:t>
+      </w:r>
+    </w:p>
+    <w:p>
+      <w:pPr>
+        <w:rPr>
+          <w:b/>
+        </w:rPr>
+      </w:pPr>
+      <w:r>
+        <w:rPr>
+          <w:b/>
+        </w:rPr>
+        <w:t>Brown, Christopher</w:t>
+      </w:r>
+    </w:p>
+    <w:p>
+      <w:pPr>
+        <w:rPr>
+          <w:b/>
+        </w:rPr>
+      </w:pPr>
+      <w:r>
+        <w:rPr>
+          <w:b/>
+        </w:rPr>
+        <w:t>Carmi, Danielle</w:t>
+      </w:r>
+    </w:p>
+    <w:p>
+      <w:pPr>
+        <w:rPr>
+          <w:b/>
+        </w:rPr>
+      </w:pPr>
+      <w:r>
+        <w:rPr>
+          <w:b/>
+        </w:rPr>
+        <w:t>La</w:t>
+      </w:r>
+      <w:r>
+        <w:rPr>
+          <w:b/>
+        </w:rPr>
+        <w:t>B</w:t>
+      </w:r>
+      <w:r>
+        <w:rPr>
+          <w:b/>
+        </w:rPr>
+        <w:t>arb</w:t>
+      </w:r>
+      <w:r>
+        <w:rPr>
+          <w:b/>
+        </w:rPr>
+        <w:t>ier</w:t>
+      </w:r>
+      <w:r>
+        <w:rPr>
+          <w:b/>
+        </w:rPr>
+        <w:t>a, Michael</w:t>
+      </w:r>
+    </w:p>
+    <w:p>
+      <w:r>
+        <w:rPr>
+          <w:b/>
+        </w:rPr>
+        <w:t>McMahan, Joshua</w:t>
+      </w:r>
+    </w:p>
+    <w:p>
+      <w:pPr>
+        <w:rPr>
+          <w:b/>
+          <w:color w:val="FF0000"/>
+          <w:u w:val="single"/>
+        </w:rPr>
+      </w:pPr>
+      <w:r>
+        <w:rPr>
+          <w:b/>
+          <w:color w:val="FF0000"/>
+          <w:u w:val="single"/>
+        </w:rPr>
+        <w:t>Milestone 1 results:</w:t>
+      </w:r>
+    </w:p>
+    <w:p>
+      <w:pPr>
+        <w:pStyle w:val="ListParagraph"/>
+        <w:numPr>
+          <w:ilvl w:val="0"/>
+          <w:numId w:val="16"/>
+        </w:numPr>
+        <w:rPr>
+          <w:b/>
+        </w:rPr>
+      </w:pPr>
+      <w:r>
+        <w:rPr>
+          <w:b/>
+        </w:rPr>
+        <w:t>We got our team organized and sent the project to everyone.</w:t>
+      </w:r>
+    </w:p>
+    <w:p>
+      <w:pPr>
+        <w:pStyle w:val="ListParagraph"/>
+        <w:numPr>
+          <w:ilvl w:val="0"/>
+          <w:numId w:val="16"/>
+        </w:numPr>
+        <w:rPr>
+          <w:b/>
+          <w:u w:val="single"/>
+        </w:rPr>
+      </w:pPr>
+      <w:r>
+        <w:rPr>
+          <w:b/>
+        </w:rPr>
+        <w:t>We added a bunch of models to the project.</w:t>
+      </w:r>
+    </w:p>
+    <w:p>
+      <w:pPr>
+        <w:pStyle w:val="ListParagraph"/>
+        <w:numPr>
+          <w:ilvl w:val="0"/>
+          <w:numId w:val="16"/>
+        </w:numPr>
+        <w:rPr>
+          <w:b/>
+          <w:u w:val="single"/>
+        </w:rPr>
+      </w:pPr>
+      <w:r>
+        <w:rPr>
+          <w:b/>
+        </w:rPr>
+        <w:t>We set the default camera mode to the orthographic Y position.</w:t>
+      </w:r>
+    </w:p>
+    <w:p>
+      <w:pPr>
+        <w:pStyle w:val="ListParagraph"/>
+        <w:numPr>
+          <w:ilvl w:val="0"/>
+          <w:numId w:val="16"/>
+        </w:numPr>
+        <w:rPr>
+          <w:b/>
+          <w:u w:val="single"/>
+        </w:rPr>
+      </w:pPr>
+      <w:r>
+        <w:rPr>
+          <w:b/>
+        </w:rPr>
+        <w:t>We altered the controls so you can move in different directions</w:t>
+      </w:r>
+      <w:r>
+        <w:rPr>
+          <w:b/>
+        </w:rPr>
+        <w:t xml:space="preserve"> depending on the camera angle.</w:t>
+      </w:r>
+    </w:p>
+    <w:p>
+      <w:pPr>
+        <w:pStyle w:val="ListParagraph"/>
+        <w:numPr>
+          <w:ilvl w:val="0"/>
+          <w:numId w:val="16"/>
+        </w:numPr>
+        <w:rPr>
+          <w:b/>
+          <w:u w:val="single"/>
+        </w:rPr>
+      </w:pPr>
+      <w:r>
+        <w:rPr>
+          <w:b/>
+        </w:rPr>
+        <w:t xml:space="preserve">We programmed in the ability to </w:t>
+      </w:r>
+      <w:r>
+        <w:rPr>
+          <w:b/>
+        </w:rPr>
+        <w:t>change the model being displayed.</w:t>
+      </w:r>
+    </w:p>
+    <w:p>
+      <w:pPr>
+        <w:rPr>
+          <w:b/>
+          <w:color w:val="FF0000"/>
+          <w:u w:val="single"/>
+        </w:rPr>
+      </w:pPr>
+      <w:r>
+        <w:rPr>
+          <w:b/>
+          <w:color w:val="FF0000"/>
+          <w:u w:val="single"/>
+        </w:rPr>
+        <w:t>Milestone 1 TEAM self-evaluation:</w:t>
+      </w:r>
+    </w:p>
+    <w:p>
+      <w:pPr>
+        <w:rPr>
+          <w:b/>
+        </w:rPr>
+      </w:pPr>
+      <w:r>
+        <w:rPr>
+          <w:b/>
+        </w:rPr>
+        <w:t>We did fairly well for this milestone. We did set our expectations a little low, so we didn’t have much to do; Chris took the lead for code, although we all chipped in with suggestions on how to proceed.</w:t>
+      </w:r>
+    </w:p>
+    <w:p>
+      <w:pPr>
+        <w:rPr>
+          <w:b/>
+        </w:rPr>
+      </w:pPr>
+      <w:r>
+        <w:rPr>
+          <w:b/>
+        </w:rPr>
+        <w:t>We all agreed to give ourselves a 90.</w:t>
+      </w:r>
+    </w:p>
+    <w:p>
+      <w:pPr>
+        <w:rPr>
+          <w:b/>
+          <w:color w:val="FF0000"/>
+          <w:u w:val="single"/>
+        </w:rPr>
+      </w:pPr>
+      <w:r>
+        <w:rPr>
+          <w:b/>
+          <w:color w:val="FF0000"/>
+          <w:u w:val="single"/>
+        </w:rPr>
+        <w:t>Milestone 2 goals:</w:t>
+      </w:r>
+    </w:p>
+    <w:p>
+      <w:pPr>
+        <w:pStyle w:val="ListParagraph"/>
+        <w:numPr>
+          <w:ilvl w:val="0"/>
+          <w:numId w:val="17"/>
+        </w:numPr>
+        <w:rPr>
+          <w:b/>
+          <w:u w:val="single"/>
+        </w:rPr>
+      </w:pPr>
+      <w:r>
+        <w:rPr>
+          <w:b/>
+        </w:rPr>
+        <w:t xml:space="preserve">We need to </w:t>
+      </w:r>
+      <w:r>
+        <w:rPr>
+          <w:b/>
+        </w:rPr>
+        <w:t xml:space="preserve">add </w:t>
+      </w:r>
       <w:bookmarkStart w:id="0" w:name="_GoBack"/>
       <w:bookmarkEnd w:id="0"/>
       <w:r>
         <w:rPr>
           <w:b/>
+        </w:rPr>
+        <w:t xml:space="preserve">custom </w:t>
+      </w:r>
+      <w:r>
+        <w:rPr>
+          <w:b/>
+        </w:rPr>
+        <w:t>models to the program.</w:t>
+      </w:r>
+      <w:r>
+        <w:rPr>
+          <w:b/>
           <w:u w:val="single"/>
         </w:rPr>
-        <w:t>(11:59pm)</w:t>
+        <w:t xml:space="preserve"> </w:t>
       </w:r>
     </w:p>
     <w:p>
       <w:pPr>
-        <w:rPr>
-          <w:b/>
-        </w:rPr>
-      </w:pPr>
-      <w:r>
-        <w:rPr>
-          <w:b/>
-          <w:color w:val="FF0000"/>
+        <w:pStyle w:val="ListParagraph"/>
+        <w:numPr>
+          <w:ilvl w:val="0"/>
+          <w:numId w:val="17"/>
+        </w:numPr>
+        <w:rPr>
+          <w:b/>
           <w:u w:val="single"/>
         </w:rPr>
-        <w:t>Project:</w:t>
-      </w:r>
-      <w:r>
-        <w:rPr>
-          <w:b/>
-          <w:color w:val="FF0000"/>
-        </w:rPr>
-        <w:t xml:space="preserve"> </w:t>
-      </w:r>
-      <w:r>
-        <w:rPr>
-          <w:b/>
-          <w:color w:val="FF0000"/>
-        </w:rPr>
-        <w:t xml:space="preserve"> </w:t>
-      </w:r>
-      <w:r>
-        <w:rPr>
-          <w:b/>
-        </w:rPr>
-        <w:t>Collision Simulator</w:t>
+      </w:pPr>
+      <w:r>
+        <w:rPr>
+          <w:b/>
+        </w:rPr>
+        <w:t>We need</w:t>
+      </w:r>
+      <w:r>
+        <w:rPr>
+          <w:b/>
+        </w:rPr>
+        <w:t xml:space="preserve"> a ground to land on.</w:t>
       </w:r>
     </w:p>
     <w:p>
       <w:pPr>
-        <w:rPr>
-          <w:b/>
-        </w:rPr>
-      </w:pPr>
-      <w:r>
-        <w:rPr>
-          <w:b/>
-          <w:color w:val="FF0000"/>
+        <w:pStyle w:val="ListParagraph"/>
+        <w:numPr>
+          <w:ilvl w:val="0"/>
+          <w:numId w:val="17"/>
+        </w:numPr>
+        <w:rPr>
+          <w:b/>
           <w:u w:val="single"/>
         </w:rPr>
-        <w:t>Team</w:t>
-      </w:r>
-      <w:r>
-        <w:rPr>
-          <w:b/>
-          <w:color w:val="FF0000"/>
-          <w:u w:val="single"/>
-        </w:rPr>
-        <w:t>:</w:t>
-      </w:r>
-      <w:r>
-        <w:rPr>
-          <w:b/>
-          <w:color w:val="FF0000"/>
-        </w:rPr>
-        <w:t xml:space="preserve"> </w:t>
-      </w:r>
-      <w:r>
-        <w:rPr>
-          <w:b/>
-        </w:rPr>
-        <w:t>[</w:t>
-      </w:r>
-      <w:r>
-        <w:rPr>
-          <w:b/>
-        </w:rPr>
-        <w:t>TEAM_NAME</w:t>
-      </w:r>
-      <w:r>
-        <w:rPr>
-          <w:b/>
-        </w:rPr>
-        <w:t>]</w:t>
-      </w:r>
-    </w:p>
-    <w:p>
-      <w:pPr>
-        <w:rPr>
-          <w:b/>
-        </w:rPr>
-      </w:pPr>
-      <w:r>
-        <w:rPr>
-          <w:b/>
-          <w:color w:val="FF0000"/>
-          <w:u w:val="single"/>
-        </w:rPr>
-        <w:t>Repository Address:</w:t>
-      </w:r>
-      <w:r>
-        <w:rPr>
-          <w:b/>
-        </w:rPr>
-        <w:t xml:space="preserve"> </w:t>
-      </w:r>
-      <w:r>
-        <w:rPr>
-          <w:b/>
-        </w:rPr>
-        <w:t>https://github.com/cbrown3/DSA2-Project</w:t>
-      </w:r>
-    </w:p>
-    <w:p>
-      <w:pPr>
-        <w:rPr>
-          <w:b/>
-          <w:color w:val="FF0000"/>
-          <w:u w:val="single"/>
-        </w:rPr>
-      </w:pPr>
-      <w:r>
-        <w:rPr>
-          <w:b/>
-          <w:color w:val="FF0000"/>
-          <w:u w:val="single"/>
-        </w:rPr>
-        <w:t>Members:</w:t>
-      </w:r>
-      <w:r>
-        <w:rPr>
-          <w:b/>
-          <w:color w:val="FF0000"/>
-          <w:u w:val="single"/>
-        </w:rPr>
-        <w:t xml:space="preserve"> (Last names </w:t>
-      </w:r>
-      <w:r>
-        <w:rPr>
-          <w:b/>
-          <w:color w:val="FF0000"/>
-          <w:u w:val="single"/>
-        </w:rPr>
-        <w:t>SORTED</w:t>
-      </w:r>
-      <w:r>
-        <w:rPr>
-          <w:b/>
-          <w:color w:val="FF0000"/>
-          <w:u w:val="single"/>
-        </w:rPr>
-        <w:t xml:space="preserve"> in alphabetical order)</w:t>
-      </w:r>
-    </w:p>
-    <w:p>
-      <w:pPr>
-        <w:rPr>
-          <w:b/>
-        </w:rPr>
-      </w:pPr>
-      <w:r>
-        <w:rPr>
-          <w:b/>
-        </w:rPr>
-        <w:t>Brown, Christopher</w:t>
-      </w:r>
-    </w:p>
-    <w:p>
-      <w:pPr>
-        <w:rPr>
-          <w:b/>
-        </w:rPr>
-      </w:pPr>
-      <w:r>
-        <w:rPr>
-          <w:b/>
-        </w:rPr>
-        <w:t>Carmi, Danielle</w:t>
-      </w:r>
-    </w:p>
-    <w:p>
-      <w:pPr>
-        <w:rPr>
-          <w:b/>
-        </w:rPr>
-      </w:pPr>
-      <w:r>
-        <w:rPr>
-          <w:b/>
-        </w:rPr>
-        <w:t>Labarberia, Michael</w:t>
-      </w:r>
-    </w:p>
-    <w:p>
-      <w:r>
-        <w:rPr>
-          <w:b/>
-        </w:rPr>
-        <w:t>McMahan, Joshua</w:t>
-      </w:r>
-    </w:p>
-    <w:p>
-      <w:pPr>
-        <w:rPr>
-          <w:b/>
-          <w:color w:val="FF0000"/>
-          <w:u w:val="single"/>
-        </w:rPr>
-      </w:pPr>
-      <w:r>
-        <w:rPr>
-          <w:b/>
-          <w:color w:val="FF0000"/>
-          <w:u w:val="single"/>
-        </w:rPr>
-        <w:t>Milestone 1 results:</w:t>
-      </w:r>
-    </w:p>
-    <w:p>
-      <w:pPr>
-        <w:rPr>
-          <w:b/>
-          <w:u w:val="single"/>
-        </w:rPr>
-      </w:pPr>
-      <w:r>
-        <w:rPr>
-          <w:b/>
-        </w:rPr>
-        <w:t>[</w:t>
-      </w:r>
-      <w:r>
-        <w:rPr>
-          <w:b/>
-        </w:rPr>
-        <w:t>Compared to your goals for this milestone what went right, what went wrong, what do you think you could have done better</w:t>
-      </w:r>
-      <w:r>
-        <w:rPr>
-          <w:b/>
-        </w:rPr>
-        <w:t>]</w:t>
-      </w:r>
-    </w:p>
-    <w:p>
-      <w:pPr>
-        <w:rPr>
-          <w:b/>
-          <w:color w:val="FF0000"/>
-          <w:u w:val="single"/>
-        </w:rPr>
-      </w:pPr>
-      <w:r>
-        <w:rPr>
-          <w:b/>
-          <w:color w:val="FF0000"/>
-          <w:u w:val="single"/>
-        </w:rPr>
-        <w:t>Milestone 1 TEAM self-evaluation:</w:t>
-      </w:r>
-    </w:p>
-    <w:p>
-      <w:pPr>
-        <w:rPr>
-          <w:b/>
-        </w:rPr>
-      </w:pPr>
-      <w:r>
-        <w:rPr>
-          <w:b/>
-        </w:rPr>
-        <w:t>[</w:t>
-      </w:r>
-      <w:r>
-        <w:rPr>
-          <w:b/>
-        </w:rPr>
-        <w:t>Give your milestone results a grade from 0 to 100 based on the goals defined in the previous document</w:t>
-      </w:r>
-      <w:r>
-        <w:rPr>
-          <w:b/>
-        </w:rPr>
-        <w:t>]</w:t>
-      </w:r>
-    </w:p>
-    <w:p>
-      <w:pPr>
-        <w:rPr>
-          <w:b/>
-          <w:color w:val="FF0000"/>
-          <w:u w:val="single"/>
-        </w:rPr>
-      </w:pPr>
-      <w:r>
-        <w:rPr>
-          <w:b/>
-          <w:color w:val="FF0000"/>
-          <w:u w:val="single"/>
-        </w:rPr>
-        <w:t>Milestone 2 goals:</w:t>
-      </w:r>
-    </w:p>
-    <w:p>
-      <w:pPr>
-        <w:rPr>
-          <w:b/>
-          <w:u w:val="single"/>
-        </w:rPr>
-      </w:pPr>
-      <w:r>
-        <w:rPr>
-          <w:b/>
-        </w:rPr>
-        <w:t>[</w:t>
-      </w:r>
-      <w:r>
-        <w:rPr>
-          <w:b/>
-        </w:rPr>
-        <w:t>At the end of this milestone we would have “x” ready</w:t>
-      </w:r>
-      <w:r>
-        <w:rPr>
-          <w:b/>
-        </w:rPr>
-        <w:t>]</w:t>
+      </w:pPr>
+      <w:r>
+        <w:rPr>
+          <w:b/>
+        </w:rPr>
+        <w:t xml:space="preserve">We definitely need </w:t>
+      </w:r>
+      <w:r>
+        <w:rPr>
+          <w:b/>
+        </w:rPr>
+        <w:t>a physics system.</w:t>
       </w:r>
     </w:p>
     <w:p>
@@ -1706,6 +1910,119 @@
     </w:lvl>
   </w:abstractNum>
   <w:abstractNum w:abstractNumId="8" w15:restartNumberingAfterBreak="0">
+    <w:nsid w:val="3FFC6AE3"/>
+    <w:multiLevelType w:val="hybridMultilevel"/>
+    <w:tmpl w:val="ACEEAFCC"/>
+    <w:lvl w:ilvl="0" w:tplc="04090001">
+      <w:start w:val="1"/>
+      <w:numFmt w:val="bullet"/>
+      <w:lvlText w:val=""/>
+      <w:lvlJc w:val="left"/>
+      <w:pPr>
+        <w:ind w:left="720" w:hanging="360"/>
+      </w:pPr>
+      <w:rPr>
+        <w:rFonts w:ascii="Symbol" w:hAnsi="Symbol" w:hint="default"/>
+      </w:rPr>
+    </w:lvl>
+    <w:lvl w:ilvl="1" w:tplc="04090003" w:tentative="1">
+      <w:start w:val="1"/>
+      <w:numFmt w:val="bullet"/>
+      <w:lvlText w:val="o"/>
+      <w:lvlJc w:val="left"/>
+      <w:pPr>
+        <w:ind w:left="1440" w:hanging="360"/>
+      </w:pPr>
+      <w:rPr>
+        <w:rFonts w:ascii="Courier New" w:hAnsi="Courier New" w:cs="Courier New" w:hint="default"/>
+      </w:rPr>
+    </w:lvl>
+    <w:lvl w:ilvl="2" w:tplc="04090005" w:tentative="1">
+      <w:start w:val="1"/>
+      <w:numFmt w:val="bullet"/>
+      <w:lvlText w:val=""/>
+      <w:lvlJc w:val="left"/>
+      <w:pPr>
+        <w:ind w:left="2160" w:hanging="360"/>
+      </w:pPr>
+      <w:rPr>
+        <w:rFonts w:ascii="Wingdings" w:hAnsi="Wingdings" w:hint="default"/>
+      </w:rPr>
+    </w:lvl>
+    <w:lvl w:ilvl="3" w:tplc="04090001" w:tentative="1">
+      <w:start w:val="1"/>
+      <w:numFmt w:val="bullet"/>
+      <w:lvlText w:val=""/>
+      <w:lvlJc w:val="left"/>
+      <w:pPr>
+        <w:ind w:left="2880" w:hanging="360"/>
+      </w:pPr>
+      <w:rPr>
+        <w:rFonts w:ascii="Symbol" w:hAnsi="Symbol" w:hint="default"/>
+      </w:rPr>
+    </w:lvl>
+    <w:lvl w:ilvl="4" w:tplc="04090003" w:tentative="1">
+      <w:start w:val="1"/>
+      <w:numFmt w:val="bullet"/>
+      <w:lvlText w:val="o"/>
+      <w:lvlJc w:val="left"/>
+      <w:pPr>
+        <w:ind w:left="3600" w:hanging="360"/>
+      </w:pPr>
+      <w:rPr>
+        <w:rFonts w:ascii="Courier New" w:hAnsi="Courier New" w:cs="Courier New" w:hint="default"/>
+      </w:rPr>
+    </w:lvl>
+    <w:lvl w:ilvl="5" w:tplc="04090005" w:tentative="1">
+      <w:start w:val="1"/>
+      <w:numFmt w:val="bullet"/>
+      <w:lvlText w:val=""/>
+      <w:lvlJc w:val="left"/>
+      <w:pPr>
+        <w:ind w:left="4320" w:hanging="360"/>
+      </w:pPr>
+      <w:rPr>
+        <w:rFonts w:ascii="Wingdings" w:hAnsi="Wingdings" w:hint="default"/>
+      </w:rPr>
+    </w:lvl>
+    <w:lvl w:ilvl="6" w:tplc="04090001" w:tentative="1">
+      <w:start w:val="1"/>
+      <w:numFmt w:val="bullet"/>
+      <w:lvlText w:val=""/>
+      <w:lvlJc w:val="left"/>
+      <w:pPr>
+        <w:ind w:left="5040" w:hanging="360"/>
+      </w:pPr>
+      <w:rPr>
+        <w:rFonts w:ascii="Symbol" w:hAnsi="Symbol" w:hint="default"/>
+      </w:rPr>
+    </w:lvl>
+    <w:lvl w:ilvl="7" w:tplc="04090003" w:tentative="1">
+      <w:start w:val="1"/>
+      <w:numFmt w:val="bullet"/>
+      <w:lvlText w:val="o"/>
+      <w:lvlJc w:val="left"/>
+      <w:pPr>
+        <w:ind w:left="5760" w:hanging="360"/>
+      </w:pPr>
+      <w:rPr>
+        <w:rFonts w:ascii="Courier New" w:hAnsi="Courier New" w:cs="Courier New" w:hint="default"/>
+      </w:rPr>
+    </w:lvl>
+    <w:lvl w:ilvl="8" w:tplc="04090005" w:tentative="1">
+      <w:start w:val="1"/>
+      <w:numFmt w:val="bullet"/>
+      <w:lvlText w:val=""/>
+      <w:lvlJc w:val="left"/>
+      <w:pPr>
+        <w:ind w:left="6480" w:hanging="360"/>
+      </w:pPr>
+      <w:rPr>
+        <w:rFonts w:ascii="Wingdings" w:hAnsi="Wingdings" w:hint="default"/>
+      </w:rPr>
+    </w:lvl>
+  </w:abstractNum>
+  <w:abstractNum w:abstractNumId="9" w15:restartNumberingAfterBreak="0">
     <w:nsid w:val="521C3E89"/>
     <w:multiLevelType w:val="multilevel"/>
     <w:tmpl w:val="A0461110"/>
@@ -1854,7 +2171,7 @@
       </w:rPr>
     </w:lvl>
   </w:abstractNum>
-  <w:abstractNum w:abstractNumId="9" w15:restartNumberingAfterBreak="0">
+  <w:abstractNum w:abstractNumId="10" w15:restartNumberingAfterBreak="0">
     <w:nsid w:val="54907000"/>
     <w:multiLevelType w:val="hybridMultilevel"/>
     <w:tmpl w:val="0F5A6018"/>
@@ -1967,7 +2284,7 @@
       </w:rPr>
     </w:lvl>
   </w:abstractNum>
-  <w:abstractNum w:abstractNumId="10" w15:restartNumberingAfterBreak="0">
+  <w:abstractNum w:abstractNumId="11" w15:restartNumberingAfterBreak="0">
     <w:nsid w:val="554E5F30"/>
     <w:multiLevelType w:val="multilevel"/>
     <w:tmpl w:val="F1E2F8EE"/>
@@ -2116,7 +2433,7 @@
       </w:rPr>
     </w:lvl>
   </w:abstractNum>
-  <w:abstractNum w:abstractNumId="11" w15:restartNumberingAfterBreak="0">
+  <w:abstractNum w:abstractNumId="12" w15:restartNumberingAfterBreak="0">
     <w:nsid w:val="563F07CB"/>
     <w:multiLevelType w:val="hybridMultilevel"/>
     <w:tmpl w:val="559E1EE8"/>
@@ -2233,7 +2550,7 @@
       </w:pPr>
     </w:lvl>
   </w:abstractNum>
-  <w:abstractNum w:abstractNumId="12" w15:restartNumberingAfterBreak="0">
+  <w:abstractNum w:abstractNumId="13" w15:restartNumberingAfterBreak="0">
     <w:nsid w:val="598B73E9"/>
     <w:multiLevelType w:val="hybridMultilevel"/>
     <w:tmpl w:val="07BAD56A"/>
@@ -2346,7 +2663,120 @@
       </w:rPr>
     </w:lvl>
   </w:abstractNum>
-  <w:abstractNum w:abstractNumId="13" w15:restartNumberingAfterBreak="0">
+  <w:abstractNum w:abstractNumId="14" w15:restartNumberingAfterBreak="0">
+    <w:nsid w:val="68001E0E"/>
+    <w:multiLevelType w:val="hybridMultilevel"/>
+    <w:tmpl w:val="80DABFB8"/>
+    <w:lvl w:ilvl="0" w:tplc="04090001">
+      <w:start w:val="1"/>
+      <w:numFmt w:val="bullet"/>
+      <w:lvlText w:val=""/>
+      <w:lvlJc w:val="left"/>
+      <w:pPr>
+        <w:ind w:left="720" w:hanging="360"/>
+      </w:pPr>
+      <w:rPr>
+        <w:rFonts w:ascii="Symbol" w:hAnsi="Symbol" w:hint="default"/>
+      </w:rPr>
+    </w:lvl>
+    <w:lvl w:ilvl="1" w:tplc="04090003" w:tentative="1">
+      <w:start w:val="1"/>
+      <w:numFmt w:val="bullet"/>
+      <w:lvlText w:val="o"/>
+      <w:lvlJc w:val="left"/>
+      <w:pPr>
+        <w:ind w:left="1440" w:hanging="360"/>
+      </w:pPr>
+      <w:rPr>
+        <w:rFonts w:ascii="Courier New" w:hAnsi="Courier New" w:cs="Courier New" w:hint="default"/>
+      </w:rPr>
+    </w:lvl>
+    <w:lvl w:ilvl="2" w:tplc="04090005" w:tentative="1">
+      <w:start w:val="1"/>
+      <w:numFmt w:val="bullet"/>
+      <w:lvlText w:val=""/>
+      <w:lvlJc w:val="left"/>
+      <w:pPr>
+        <w:ind w:left="2160" w:hanging="360"/>
+      </w:pPr>
+      <w:rPr>
+        <w:rFonts w:ascii="Wingdings" w:hAnsi="Wingdings" w:hint="default"/>
+      </w:rPr>
+    </w:lvl>
+    <w:lvl w:ilvl="3" w:tplc="04090001" w:tentative="1">
+      <w:start w:val="1"/>
+      <w:numFmt w:val="bullet"/>
+      <w:lvlText w:val=""/>
+      <w:lvlJc w:val="left"/>
+      <w:pPr>
+        <w:ind w:left="2880" w:hanging="360"/>
+      </w:pPr>
+      <w:rPr>
+        <w:rFonts w:ascii="Symbol" w:hAnsi="Symbol" w:hint="default"/>
+      </w:rPr>
+    </w:lvl>
+    <w:lvl w:ilvl="4" w:tplc="04090003" w:tentative="1">
+      <w:start w:val="1"/>
+      <w:numFmt w:val="bullet"/>
+      <w:lvlText w:val="o"/>
+      <w:lvlJc w:val="left"/>
+      <w:pPr>
+        <w:ind w:left="3600" w:hanging="360"/>
+      </w:pPr>
+      <w:rPr>
+        <w:rFonts w:ascii="Courier New" w:hAnsi="Courier New" w:cs="Courier New" w:hint="default"/>
+      </w:rPr>
+    </w:lvl>
+    <w:lvl w:ilvl="5" w:tplc="04090005" w:tentative="1">
+      <w:start w:val="1"/>
+      <w:numFmt w:val="bullet"/>
+      <w:lvlText w:val=""/>
+      <w:lvlJc w:val="left"/>
+      <w:pPr>
+        <w:ind w:left="4320" w:hanging="360"/>
+      </w:pPr>
+      <w:rPr>
+        <w:rFonts w:ascii="Wingdings" w:hAnsi="Wingdings" w:hint="default"/>
+      </w:rPr>
+    </w:lvl>
+    <w:lvl w:ilvl="6" w:tplc="04090001" w:tentative="1">
+      <w:start w:val="1"/>
+      <w:numFmt w:val="bullet"/>
+      <w:lvlText w:val=""/>
+      <w:lvlJc w:val="left"/>
+      <w:pPr>
+        <w:ind w:left="5040" w:hanging="360"/>
+      </w:pPr>
+      <w:rPr>
+        <w:rFonts w:ascii="Symbol" w:hAnsi="Symbol" w:hint="default"/>
+      </w:rPr>
+    </w:lvl>
+    <w:lvl w:ilvl="7" w:tplc="04090003" w:tentative="1">
+      <w:start w:val="1"/>
+      <w:numFmt w:val="bullet"/>
+      <w:lvlText w:val="o"/>
+      <w:lvlJc w:val="left"/>
+      <w:pPr>
+        <w:ind w:left="5760" w:hanging="360"/>
+      </w:pPr>
+      <w:rPr>
+        <w:rFonts w:ascii="Courier New" w:hAnsi="Courier New" w:cs="Courier New" w:hint="default"/>
+      </w:rPr>
+    </w:lvl>
+    <w:lvl w:ilvl="8" w:tplc="04090005" w:tentative="1">
+      <w:start w:val="1"/>
+      <w:numFmt w:val="bullet"/>
+      <w:lvlText w:val=""/>
+      <w:lvlJc w:val="left"/>
+      <w:pPr>
+        <w:ind w:left="6480" w:hanging="360"/>
+      </w:pPr>
+      <w:rPr>
+        <w:rFonts w:ascii="Wingdings" w:hAnsi="Wingdings" w:hint="default"/>
+      </w:rPr>
+    </w:lvl>
+  </w:abstractNum>
+  <w:abstractNum w:abstractNumId="15" w15:restartNumberingAfterBreak="0">
     <w:nsid w:val="6DA94B3B"/>
     <w:multiLevelType w:val="hybridMultilevel"/>
     <w:tmpl w:val="D32CDFE4"/>
@@ -2485,7 +2915,7 @@
       </w:rPr>
     </w:lvl>
   </w:abstractNum>
-  <w:abstractNum w:abstractNumId="14" w15:restartNumberingAfterBreak="0">
+  <w:abstractNum w:abstractNumId="16" w15:restartNumberingAfterBreak="0">
     <w:nsid w:val="71150F68"/>
     <w:multiLevelType w:val="hybridMultilevel"/>
     <w:tmpl w:val="872880E6"/>
@@ -2599,19 +3029,19 @@
     </w:lvl>
   </w:abstractNum>
   <w:num w:numId="1">
-    <w:abstractNumId w:val="10"/>
+    <w:abstractNumId w:val="11"/>
   </w:num>
   <w:num w:numId="2">
     <w:abstractNumId w:val="4"/>
   </w:num>
   <w:num w:numId="3">
-    <w:abstractNumId w:val="8"/>
+    <w:abstractNumId w:val="9"/>
   </w:num>
   <w:num w:numId="4">
-    <w:abstractNumId w:val="14"/>
+    <w:abstractNumId w:val="16"/>
   </w:num>
   <w:num w:numId="5">
-    <w:abstractNumId w:val="12"/>
+    <w:abstractNumId w:val="13"/>
   </w:num>
   <w:num w:numId="6">
     <w:abstractNumId w:val="2"/>
@@ -2623,7 +3053,7 @@
     <w:abstractNumId w:val="3"/>
   </w:num>
   <w:num w:numId="9">
-    <w:abstractNumId w:val="11"/>
+    <w:abstractNumId w:val="12"/>
   </w:num>
   <w:num w:numId="10">
     <w:abstractNumId w:val="5"/>
@@ -2632,7 +3062,7 @@
     <w:abstractNumId w:val="0"/>
   </w:num>
   <w:num w:numId="12">
-    <w:abstractNumId w:val="9"/>
+    <w:abstractNumId w:val="10"/>
   </w:num>
   <w:num w:numId="13">
     <w:abstractNumId w:val="1"/>
@@ -2668,7 +3098,13 @@
     </w:lvlOverride>
   </w:num>
   <w:num w:numId="15">
-    <w:abstractNumId w:val="13"/>
+    <w:abstractNumId w:val="15"/>
+  </w:num>
+  <w:num w:numId="16">
+    <w:abstractNumId w:val="14"/>
+  </w:num>
+  <w:num w:numId="17">
+    <w:abstractNumId w:val="8"/>
   </w:num>
 </w:numbering>
 </file>
@@ -3782,7 +4218,7 @@
 </file>
 
 <file path=customXml/itemProps1.xml><?xml version="1.0" encoding="utf-8"?>
-<ds:datastoreItem xmlns:ds="http://schemas.openxmlformats.org/officeDocument/2006/customXml" ds:itemID="{3A41D11E-318F-4F6B-8EBC-CB5F2B91841B}">
+<ds:datastoreItem xmlns:ds="http://schemas.openxmlformats.org/officeDocument/2006/customXml" ds:itemID="{5B25138D-5392-4179-AF32-499F34C6A7DB}">
   <ds:schemaRefs>
     <ds:schemaRef ds:uri="http://schemas.openxmlformats.org/officeDocument/2006/bibliography"/>
   </ds:schemaRefs>

</xml_diff>